<commit_message>
Atualização Diagrama de Classe e User Story
Atualialização Diagrama de Classe e User Story
</commit_message>
<xml_diff>
--- a/Documentações/_Doc/ProjetoFitSoft.docx
+++ b/Documentações/_Doc/ProjetoFitSoft.docx
@@ -11,8 +11,6 @@
           <w:sz w:val="36"/>
         </w:rPr>
       </w:pPr>
-      <w:bookmarkStart w:id="0" w:name="_GoBack"/>
-      <w:bookmarkEnd w:id="0"/>
       <w:r>
         <w:rPr>
           <w:color w:val="auto"/>
@@ -376,13 +374,193 @@
         </w:numPr>
       </w:pPr>
       <w:r>
-        <w:t>Acompanha e altera andamento dos pedidos pelo painel (Menos os</w:t>
-      </w:r>
-      <w:r>
-        <w:t xml:space="preserve"> “Aguardando Aprovação”</w:t>
-      </w:r>
-      <w:r>
-        <w:t>)</w:t>
+        <w:t>Acompanha e altera andamento dos pedidos pelo painel (Menos os “Aguardando Aprovação”)</w:t>
+      </w:r>
+    </w:p>
+    <w:p/>
+    <w:p/>
+    <w:p/>
+    <w:p/>
+    <w:p>
+      <w:pPr>
+        <w:rPr>
+          <w:b/>
+        </w:rPr>
+      </w:pPr>
+      <w:proofErr w:type="spellStart"/>
+      <w:r>
+        <w:rPr>
+          <w:b/>
+        </w:rPr>
+        <w:lastRenderedPageBreak/>
+        <w:t>Users</w:t>
+      </w:r>
+      <w:proofErr w:type="spellEnd"/>
+      <w:r>
+        <w:rPr>
+          <w:b/>
+        </w:rPr>
+        <w:t xml:space="preserve"> </w:t>
+      </w:r>
+      <w:proofErr w:type="spellStart"/>
+      <w:r>
+        <w:rPr>
+          <w:b/>
+        </w:rPr>
+        <w:t>S</w:t>
+      </w:r>
+      <w:r>
+        <w:rPr>
+          <w:b/>
+        </w:rPr>
+        <w:t>tories</w:t>
+      </w:r>
+      <w:proofErr w:type="spellEnd"/>
+    </w:p>
+    <w:p>
+      <w:r>
+        <w:rPr>
+          <w:b/>
+        </w:rPr>
+        <w:t xml:space="preserve">Gerente – </w:t>
+      </w:r>
+      <w:r>
+        <w:t>Como gerente ele irá</w:t>
+      </w:r>
+      <w:r>
+        <w:t xml:space="preserve"> aprovar os </w:t>
+      </w:r>
+      <w:r>
+        <w:rPr>
+          <w:u w:val="single"/>
+        </w:rPr>
+        <w:t>pedidos</w:t>
+      </w:r>
+      <w:r>
+        <w:t xml:space="preserve"> abertos </w:t>
+      </w:r>
+      <w:r>
+        <w:t>pelos vendedores</w:t>
+      </w:r>
+      <w:r>
+        <w:t xml:space="preserve"> e usuários alimentando seus prazos de entrega, </w:t>
+      </w:r>
+      <w:r>
+        <w:t>poderá também acompanha-los e realizar a</w:t>
+      </w:r>
+      <w:r>
+        <w:t xml:space="preserve"> </w:t>
+      </w:r>
+      <w:proofErr w:type="gramStart"/>
+      <w:r>
+        <w:rPr>
+          <w:u w:val="single"/>
+        </w:rPr>
+        <w:t>venda</w:t>
+      </w:r>
+      <w:r>
+        <w:t>(</w:t>
+      </w:r>
+      <w:proofErr w:type="gramEnd"/>
+      <w:r>
+        <w:t>faturar) cada pedido. Na parte financeir</w:t>
+      </w:r>
+      <w:r>
+        <w:t>a</w:t>
+      </w:r>
+      <w:r>
+        <w:t xml:space="preserve"> poderá acompanhar seus saldos bancários e visões financeiras de contas a pagar e a receber. </w:t>
+      </w:r>
+      <w:r>
+        <w:t xml:space="preserve"> Extração de relatórios de centro de custo, vendas por gerente e venda por clientes.</w:t>
+      </w:r>
+    </w:p>
+    <w:p>
+      <w:r>
+        <w:rPr>
+          <w:b/>
+        </w:rPr>
+        <w:t>Usuário Financeiro –</w:t>
+      </w:r>
+      <w:r>
+        <w:t xml:space="preserve"> Como usuário financeiro poderá cadastrar novos </w:t>
+      </w:r>
+      <w:r>
+        <w:rPr>
+          <w:u w:val="single"/>
+        </w:rPr>
+        <w:t>Clientes/Fornecedores</w:t>
+      </w:r>
+      <w:r>
+        <w:t xml:space="preserve"> e </w:t>
+      </w:r>
+      <w:r>
+        <w:rPr>
+          <w:u w:val="single"/>
+        </w:rPr>
+        <w:t>Produtos</w:t>
+      </w:r>
+      <w:r>
+        <w:t xml:space="preserve">, irá receber os pedidos feitos pelos clientes e lança-los no sistema, ficando com o estado de “Aguardando Aprovação”. Irá realizar a manutenção de </w:t>
+      </w:r>
+      <w:r>
+        <w:rPr>
+          <w:u w:val="single"/>
+        </w:rPr>
+        <w:t>fluxo</w:t>
+      </w:r>
+      <w:r>
+        <w:t xml:space="preserve"> e conciliação bancaria.</w:t>
+      </w:r>
+    </w:p>
+    <w:p>
+      <w:pPr>
+        <w:rPr>
+          <w:u w:val="single"/>
+        </w:rPr>
+      </w:pPr>
+      <w:r>
+        <w:rPr>
+          <w:b/>
+        </w:rPr>
+        <w:t>Encarregado</w:t>
+      </w:r>
+      <w:r>
+        <w:rPr>
+          <w:b/>
+        </w:rPr>
+        <w:t xml:space="preserve"> – </w:t>
+      </w:r>
+      <w:r>
+        <w:t xml:space="preserve">Como encarregado poderá acompanhar e alterar os </w:t>
+      </w:r>
+      <w:r>
+        <w:rPr>
+          <w:u w:val="single"/>
+        </w:rPr>
+        <w:t>estados dos pedidos</w:t>
+      </w:r>
+      <w:r>
+        <w:t xml:space="preserve"> na esteira, até estarem totalmente prontos para entrega.</w:t>
+      </w:r>
+      <w:bookmarkStart w:id="0" w:name="_GoBack"/>
+      <w:bookmarkEnd w:id="0"/>
+    </w:p>
+    <w:p>
+      <w:r>
+        <w:rPr>
+          <w:b/>
+        </w:rPr>
+        <w:t xml:space="preserve">Vendedor </w:t>
+      </w:r>
+      <w:r>
+        <w:rPr>
+          <w:b/>
+        </w:rPr>
+        <w:t xml:space="preserve">– </w:t>
+      </w:r>
+      <w:r>
+        <w:t>Como Vendedor poderá apenas abrir pedidos, acompanhar a esteira de produção dos seus pedidos e acompanhar diariamente suas comissões.</w:t>
       </w:r>
     </w:p>
     <w:sectPr>

</xml_diff>